<commit_message>
Atas de reuniao e atualizando requisitos
</commit_message>
<xml_diff>
--- a/Artefatos/Atas de Reunião/Ata de Reunião 2021-09-08 17hrs.docx
+++ b/Artefatos/Atas de Reunião/Ata de Reunião 2021-09-08 17hrs.docx
@@ -1000,7 +1000,7 @@
                 <w:sz w:val="22"/>
                 <w:szCs w:val="22"/>
               </w:rPr>
-              <w:t>gestaoprojetos@saofrancisco.org.br</w:t>
+              <w:t>nep@saofrancisco.org.br</w:t>
             </w:r>
           </w:p>
         </w:tc>
@@ -1095,7 +1095,7 @@
                 <w:sz w:val="22"/>
                 <w:szCs w:val="22"/>
               </w:rPr>
-              <w:t>-</w:t>
+              <w:t>inova@saofrancisco.org.br</w:t>
             </w:r>
           </w:p>
         </w:tc>
@@ -1190,7 +1190,7 @@
                 <w:sz w:val="22"/>
                 <w:szCs w:val="22"/>
               </w:rPr>
-              <w:t>-</w:t>
+              <w:t>isuportesistemas@saofrancisco.org.br</w:t>
             </w:r>
           </w:p>
         </w:tc>
@@ -1315,7 +1315,7 @@
                 <w:szCs w:val="22"/>
                 <w:lang w:val="pt-BR" w:eastAsia="pt-BR" w:bidi="ar-SA"/>
               </w:rPr>
-              <w:t>Apresentar o documento de requisitos e caso de uso para stakeholders.</w:t>
+              <w:t>Apresentar diagrama lógico do sistema para definir quais campos são obrigatórios para o cadastro do médico.</w:t>
             </w:r>
           </w:p>
           <w:p>
@@ -1346,14 +1346,7 @@
             <w:pPr>
               <w:pStyle w:val="Normal"/>
               <w:widowControl w:val="false"/>
-              <w:rPr>
-                <w:rFonts w:ascii="Calibri" w:hAnsi="Calibri" w:eastAsia="Calibri" w:cs="Times New Roman"/>
-                <w:color w:val="auto"/>
-                <w:kern w:val="0"/>
-                <w:sz w:val="22"/>
-                <w:szCs w:val="22"/>
-                <w:lang w:val="pt-BR" w:eastAsia="pt-BR" w:bidi="ar-SA"/>
-              </w:rPr>
+              <w:rPr/>
             </w:pPr>
             <w:r>
               <w:rPr>
@@ -1364,7 +1357,7 @@
                 <w:szCs w:val="22"/>
                 <w:lang w:val="pt-BR" w:eastAsia="pt-BR" w:bidi="ar-SA"/>
               </w:rPr>
-              <w:t>Tirar dúvidas técnicas sobre Google Cloud e subdomínio.</w:t>
+              <w:t>Tirar 4 dúvidas.</w:t>
             </w:r>
           </w:p>
           <w:p>
@@ -1488,426 +1481,332 @@
                 <w:sz w:val="22"/>
                 <w:szCs w:val="22"/>
               </w:rPr>
-              <w:t>Supondo que um médico pare de trabalhar no hospital, quem desativaria a conta dele no sistema? (ele mesmo, coordenador clínico, diretor clínico ou diretor técnico, ou mais de um desses em alguma hierarquia.).</w:t>
-            </w:r>
-          </w:p>
-          <w:p>
-            <w:pPr>
-              <w:pStyle w:val="Normal"/>
-              <w:widowControl w:val="false"/>
-              <w:rPr>
-                <w:rFonts w:ascii="Calibri" w:hAnsi="Calibri" w:eastAsia="Calibri"/>
-                <w:sz w:val="22"/>
-                <w:szCs w:val="22"/>
-              </w:rPr>
-            </w:pPr>
-            <w:r>
-              <w:rPr>
-                <w:rFonts w:eastAsia="Calibri" w:ascii="Calibri" w:hAnsi="Calibri"/>
-                <w:sz w:val="22"/>
-                <w:szCs w:val="22"/>
-              </w:rPr>
-              <w:tab/>
-              <w:t>Administradores desativam.</w:t>
-            </w:r>
-          </w:p>
-          <w:p>
-            <w:pPr>
-              <w:pStyle w:val="Normal"/>
-              <w:widowControl w:val="false"/>
-              <w:rPr>
-                <w:rFonts w:ascii="Calibri" w:hAnsi="Calibri" w:eastAsia="Calibri"/>
-                <w:sz w:val="22"/>
-                <w:szCs w:val="22"/>
-              </w:rPr>
-            </w:pPr>
-            <w:r>
-              <w:rPr>
-                <w:rFonts w:eastAsia="Calibri" w:ascii="Calibri" w:hAnsi="Calibri"/>
-                <w:sz w:val="22"/>
-                <w:szCs w:val="22"/>
-              </w:rPr>
-            </w:r>
-          </w:p>
-          <w:p>
-            <w:pPr>
-              <w:pStyle w:val="Normal"/>
-              <w:widowControl w:val="false"/>
-              <w:rPr>
-                <w:rFonts w:ascii="Calibri" w:hAnsi="Calibri" w:eastAsia="Calibri"/>
-                <w:sz w:val="22"/>
-                <w:szCs w:val="22"/>
-              </w:rPr>
-            </w:pPr>
-            <w:r>
-              <w:rPr>
-                <w:rFonts w:eastAsia="Calibri" w:ascii="Calibri" w:hAnsi="Calibri"/>
-                <w:sz w:val="22"/>
-                <w:szCs w:val="22"/>
-              </w:rPr>
-            </w:r>
-          </w:p>
-          <w:p>
-            <w:pPr>
-              <w:pStyle w:val="Normal"/>
-              <w:widowControl w:val="false"/>
-              <w:rPr>
-                <w:rFonts w:ascii="Calibri" w:hAnsi="Calibri" w:eastAsia="Calibri"/>
-                <w:sz w:val="22"/>
-                <w:szCs w:val="22"/>
-              </w:rPr>
-            </w:pPr>
-            <w:r>
-              <w:rPr>
-                <w:rFonts w:eastAsia="Calibri" w:ascii="Calibri" w:hAnsi="Calibri"/>
-                <w:sz w:val="22"/>
-                <w:szCs w:val="22"/>
-              </w:rPr>
-              <w:t>A hierarquia de cargos que validarão os documentos quando um médico desejar adicionar novas especialidades é a mesma (coordenador clínico, diretor clínico, e por fim, diretor técnico) de quando um médico candidatar-se a uma vaga?</w:t>
-            </w:r>
-          </w:p>
-          <w:p>
-            <w:pPr>
-              <w:pStyle w:val="Normal"/>
-              <w:widowControl w:val="false"/>
-              <w:rPr>
-                <w:rFonts w:ascii="Calibri" w:hAnsi="Calibri" w:eastAsia="Calibri"/>
-                <w:sz w:val="22"/>
-                <w:szCs w:val="22"/>
-              </w:rPr>
-            </w:pPr>
-            <w:r>
-              <w:rPr>
-                <w:rFonts w:eastAsia="Calibri" w:ascii="Calibri" w:hAnsi="Calibri"/>
-                <w:sz w:val="22"/>
-                <w:szCs w:val="22"/>
-              </w:rPr>
-              <w:tab/>
-              <w:t>Especialidade relacionada a equipe que ele entrará, terá que validar se o RQE/certificado da especialização está correto para aquela equipe.</w:t>
-            </w:r>
-          </w:p>
-          <w:p>
-            <w:pPr>
-              <w:pStyle w:val="Normal"/>
-              <w:widowControl w:val="false"/>
-              <w:rPr>
-                <w:rFonts w:ascii="Calibri" w:hAnsi="Calibri" w:eastAsia="Calibri"/>
-                <w:sz w:val="22"/>
-                <w:szCs w:val="22"/>
-              </w:rPr>
-            </w:pPr>
-            <w:r>
-              <w:rPr>
-                <w:rFonts w:eastAsia="Calibri" w:ascii="Calibri" w:hAnsi="Calibri"/>
-                <w:sz w:val="22"/>
-                <w:szCs w:val="22"/>
-              </w:rPr>
-            </w:r>
-          </w:p>
-          <w:p>
-            <w:pPr>
-              <w:pStyle w:val="Normal"/>
-              <w:widowControl w:val="false"/>
-              <w:rPr>
-                <w:rFonts w:ascii="Calibri" w:hAnsi="Calibri" w:eastAsia="Calibri"/>
-                <w:sz w:val="22"/>
-                <w:szCs w:val="22"/>
-              </w:rPr>
-            </w:pPr>
-            <w:r>
-              <w:rPr>
-                <w:rFonts w:eastAsia="Calibri" w:ascii="Calibri" w:hAnsi="Calibri"/>
-                <w:sz w:val="22"/>
-                <w:szCs w:val="22"/>
-              </w:rPr>
-              <w:t>Quando o médico candidatar-se a uma vaga, ele obrigatoriamente tem que cadastrar no mínimo uma especialidade(RQE)?</w:t>
-            </w:r>
-          </w:p>
-          <w:p>
-            <w:pPr>
-              <w:pStyle w:val="Normal"/>
-              <w:widowControl w:val="false"/>
-              <w:rPr>
-                <w:rFonts w:ascii="Calibri" w:hAnsi="Calibri" w:eastAsia="Calibri"/>
-                <w:sz w:val="22"/>
-                <w:szCs w:val="22"/>
-              </w:rPr>
-            </w:pPr>
-            <w:r>
-              <w:rPr>
-                <w:rFonts w:eastAsia="Calibri" w:ascii="Calibri" w:hAnsi="Calibri"/>
-                <w:sz w:val="22"/>
-                <w:szCs w:val="22"/>
-              </w:rPr>
-              <w:tab/>
-              <w:t>Não precisa, pode ser recém-graduado. Pode trabalhar em equipe sem RQE (rqe é obrigatório para coordenador clínico, quando for coordenador pedir RQE)</w:t>
-            </w:r>
-          </w:p>
-          <w:p>
-            <w:pPr>
-              <w:pStyle w:val="Normal"/>
-              <w:widowControl w:val="false"/>
-              <w:rPr>
-                <w:rFonts w:ascii="Calibri" w:hAnsi="Calibri" w:eastAsia="Calibri"/>
-                <w:sz w:val="22"/>
-                <w:szCs w:val="22"/>
-              </w:rPr>
-            </w:pPr>
-            <w:r>
-              <w:rPr>
-                <w:rFonts w:eastAsia="Calibri" w:ascii="Calibri" w:hAnsi="Calibri"/>
-                <w:sz w:val="22"/>
-                <w:szCs w:val="22"/>
-              </w:rPr>
-            </w:r>
-          </w:p>
-          <w:p>
-            <w:pPr>
-              <w:pStyle w:val="Normal"/>
-              <w:widowControl w:val="false"/>
-              <w:rPr>
-                <w:rFonts w:ascii="Calibri" w:hAnsi="Calibri" w:eastAsia="Calibri"/>
-                <w:sz w:val="22"/>
-                <w:szCs w:val="22"/>
-              </w:rPr>
-            </w:pPr>
-            <w:r>
-              <w:rPr>
-                <w:rFonts w:eastAsia="Calibri" w:ascii="Calibri" w:hAnsi="Calibri"/>
-                <w:sz w:val="22"/>
-                <w:szCs w:val="22"/>
-              </w:rPr>
-              <w:tab/>
-            </w:r>
-          </w:p>
-          <w:p>
-            <w:pPr>
-              <w:pStyle w:val="Normal"/>
-              <w:widowControl w:val="false"/>
-              <w:rPr>
-                <w:rFonts w:ascii="Calibri" w:hAnsi="Calibri" w:eastAsia="Calibri"/>
-                <w:sz w:val="22"/>
-                <w:szCs w:val="22"/>
-              </w:rPr>
-            </w:pPr>
-            <w:r>
-              <w:rPr>
-                <w:rFonts w:eastAsia="Calibri" w:ascii="Calibri" w:hAnsi="Calibri"/>
-                <w:sz w:val="22"/>
-                <w:szCs w:val="22"/>
-              </w:rPr>
-              <w:t>Uma candidatura de um médico é para uma vaga de uma unidade específica? Ou, um mesmo médico pode atuar em mais de uma unidade?</w:t>
-            </w:r>
-          </w:p>
-          <w:p>
-            <w:pPr>
-              <w:pStyle w:val="Normal"/>
-              <w:widowControl w:val="false"/>
-              <w:rPr>
-                <w:rFonts w:ascii="Calibri" w:hAnsi="Calibri" w:eastAsia="Calibri"/>
-                <w:sz w:val="22"/>
-                <w:szCs w:val="22"/>
-              </w:rPr>
-            </w:pPr>
-            <w:r>
-              <w:rPr>
-                <w:rFonts w:eastAsia="Calibri" w:ascii="Calibri" w:hAnsi="Calibri"/>
-                <w:sz w:val="22"/>
-                <w:szCs w:val="22"/>
-              </w:rPr>
-              <w:tab/>
-              <w:t>Um médico pode estar em mais de uma unidade.</w:t>
-            </w:r>
-          </w:p>
-          <w:p>
-            <w:pPr>
-              <w:pStyle w:val="Normal"/>
-              <w:widowControl w:val="false"/>
-              <w:rPr>
-                <w:rFonts w:ascii="Calibri" w:hAnsi="Calibri" w:eastAsia="Calibri"/>
-                <w:sz w:val="22"/>
-                <w:szCs w:val="22"/>
-              </w:rPr>
-            </w:pPr>
-            <w:r>
-              <w:rPr>
-                <w:rFonts w:eastAsia="Calibri" w:ascii="Calibri" w:hAnsi="Calibri"/>
-                <w:sz w:val="22"/>
-                <w:szCs w:val="22"/>
-              </w:rPr>
-            </w:r>
-          </w:p>
-          <w:p>
-            <w:pPr>
-              <w:pStyle w:val="Normal"/>
-              <w:widowControl w:val="false"/>
-              <w:rPr>
-                <w:rFonts w:ascii="Calibri" w:hAnsi="Calibri" w:eastAsia="Calibri"/>
-                <w:sz w:val="22"/>
-                <w:szCs w:val="22"/>
-              </w:rPr>
-            </w:pPr>
-            <w:r>
-              <w:rPr>
-                <w:rFonts w:eastAsia="Calibri" w:ascii="Calibri" w:hAnsi="Calibri"/>
-                <w:sz w:val="22"/>
-                <w:szCs w:val="22"/>
-              </w:rPr>
-            </w:r>
-          </w:p>
-          <w:p>
-            <w:pPr>
-              <w:pStyle w:val="Normal"/>
-              <w:widowControl w:val="false"/>
-              <w:rPr>
-                <w:rFonts w:ascii="Calibri" w:hAnsi="Calibri" w:eastAsia="Calibri"/>
-                <w:sz w:val="22"/>
-                <w:szCs w:val="22"/>
-              </w:rPr>
-            </w:pPr>
-            <w:r>
-              <w:rPr>
-                <w:rFonts w:eastAsia="Calibri" w:ascii="Calibri" w:hAnsi="Calibri"/>
-                <w:sz w:val="22"/>
-                <w:szCs w:val="22"/>
-              </w:rPr>
-              <w:t>Funcionamento das equipes?</w:t>
-            </w:r>
-          </w:p>
-          <w:p>
-            <w:pPr>
-              <w:pStyle w:val="Normal"/>
-              <w:widowControl w:val="false"/>
-              <w:rPr>
-                <w:rFonts w:ascii="Calibri" w:hAnsi="Calibri" w:eastAsia="Calibri"/>
-                <w:sz w:val="22"/>
-                <w:szCs w:val="22"/>
-              </w:rPr>
-            </w:pPr>
-            <w:r>
-              <w:rPr>
-                <w:rFonts w:eastAsia="Calibri" w:ascii="Calibri" w:hAnsi="Calibri"/>
-                <w:sz w:val="22"/>
-                <w:szCs w:val="22"/>
-              </w:rPr>
-              <w:tab/>
-              <w:t>CRUD de equipes por administrador.</w:t>
-            </w:r>
-          </w:p>
-          <w:p>
-            <w:pPr>
-              <w:pStyle w:val="Normal"/>
-              <w:widowControl w:val="false"/>
-              <w:rPr>
-                <w:rFonts w:ascii="Calibri" w:hAnsi="Calibri" w:eastAsia="Calibri"/>
-                <w:sz w:val="22"/>
-                <w:szCs w:val="22"/>
-              </w:rPr>
-            </w:pPr>
-            <w:r>
-              <w:rPr>
-                <w:rFonts w:eastAsia="Calibri" w:ascii="Calibri" w:hAnsi="Calibri"/>
-                <w:sz w:val="22"/>
-                <w:szCs w:val="22"/>
-              </w:rPr>
-              <w:tab/>
-              <w:t>Tem um coordenador clínico.</w:t>
-            </w:r>
-          </w:p>
-          <w:p>
-            <w:pPr>
-              <w:pStyle w:val="Normal"/>
-              <w:widowControl w:val="false"/>
-              <w:rPr>
-                <w:rFonts w:ascii="Calibri" w:hAnsi="Calibri" w:eastAsia="Calibri"/>
-                <w:sz w:val="22"/>
-                <w:szCs w:val="22"/>
-              </w:rPr>
-            </w:pPr>
-            <w:r>
-              <w:rPr>
-                <w:rFonts w:eastAsia="Calibri" w:ascii="Calibri" w:hAnsi="Calibri"/>
-                <w:sz w:val="22"/>
-                <w:szCs w:val="22"/>
-              </w:rPr>
-              <w:tab/>
-              <w:t>34 equipes para 34 especialidades.</w:t>
-            </w:r>
-          </w:p>
-          <w:p>
-            <w:pPr>
-              <w:pStyle w:val="Normal"/>
-              <w:widowControl w:val="false"/>
-              <w:rPr>
-                <w:rFonts w:ascii="Calibri" w:hAnsi="Calibri" w:eastAsia="Calibri"/>
-                <w:sz w:val="22"/>
-                <w:szCs w:val="22"/>
-              </w:rPr>
-            </w:pPr>
-            <w:r>
-              <w:rPr>
-                <w:rFonts w:eastAsia="Calibri" w:ascii="Calibri" w:hAnsi="Calibri"/>
-                <w:sz w:val="22"/>
-                <w:szCs w:val="22"/>
-              </w:rPr>
-              <w:tab/>
-              <w:t>Um médico pode estar associado a várias especialidades.</w:t>
-            </w:r>
-          </w:p>
-          <w:p>
-            <w:pPr>
-              <w:pStyle w:val="Normal"/>
-              <w:widowControl w:val="false"/>
-              <w:rPr>
-                <w:rFonts w:ascii="Calibri" w:hAnsi="Calibri" w:eastAsia="Calibri"/>
-                <w:sz w:val="22"/>
-                <w:szCs w:val="22"/>
-              </w:rPr>
-            </w:pPr>
-            <w:r>
-              <w:rPr>
-                <w:rFonts w:eastAsia="Calibri" w:ascii="Calibri" w:hAnsi="Calibri"/>
-                <w:sz w:val="22"/>
-                <w:szCs w:val="22"/>
-              </w:rPr>
-              <w:tab/>
-            </w:r>
-          </w:p>
-          <w:p>
-            <w:pPr>
-              <w:pStyle w:val="Normal"/>
-              <w:widowControl w:val="false"/>
-              <w:rPr>
-                <w:rFonts w:ascii="Calibri" w:hAnsi="Calibri" w:eastAsia="Calibri"/>
-                <w:sz w:val="22"/>
-                <w:szCs w:val="22"/>
-              </w:rPr>
-            </w:pPr>
-            <w:r>
-              <w:rPr>
-                <w:rFonts w:eastAsia="Calibri" w:ascii="Calibri" w:hAnsi="Calibri"/>
-                <w:sz w:val="22"/>
-                <w:szCs w:val="22"/>
-              </w:rPr>
-            </w:r>
-          </w:p>
-          <w:p>
-            <w:pPr>
-              <w:pStyle w:val="Normal"/>
-              <w:widowControl w:val="false"/>
-              <w:rPr>
-                <w:rFonts w:ascii="Calibri" w:hAnsi="Calibri" w:eastAsia="Calibri"/>
-                <w:sz w:val="22"/>
-                <w:szCs w:val="22"/>
-              </w:rPr>
-            </w:pPr>
-            <w:r>
-              <w:rPr>
-                <w:rFonts w:eastAsia="Calibri" w:ascii="Calibri" w:hAnsi="Calibri"/>
-                <w:sz w:val="22"/>
-                <w:szCs w:val="22"/>
-              </w:rPr>
-              <w:t>Validar login com CPF, CRM e senha</w:t>
+            </w:r>
+          </w:p>
+          <w:p>
+            <w:pPr>
+              <w:pStyle w:val="Normal"/>
+              <w:widowControl w:val="false"/>
+              <w:rPr>
+                <w:rFonts w:ascii="Calibri" w:hAnsi="Calibri" w:eastAsia="Calibri"/>
+                <w:sz w:val="22"/>
+                <w:szCs w:val="22"/>
+              </w:rPr>
+            </w:pPr>
+            <w:r>
+              <w:rPr>
+                <w:rFonts w:eastAsia="Calibri" w:ascii="Calibri" w:hAnsi="Calibri"/>
+                <w:sz w:val="22"/>
+                <w:szCs w:val="22"/>
+              </w:rPr>
+              <w:t>Médico precisa ter o registro no sistema quando tiver mais de uma formação acadêmica? Precisa de anexo comprovante para formação acadêmica?</w:t>
+            </w:r>
+          </w:p>
+          <w:p>
+            <w:pPr>
+              <w:pStyle w:val="Normal"/>
+              <w:widowControl w:val="false"/>
+              <w:rPr>
+                <w:rFonts w:ascii="Calibri" w:hAnsi="Calibri" w:eastAsia="Calibri"/>
+                <w:sz w:val="22"/>
+                <w:szCs w:val="22"/>
+              </w:rPr>
+            </w:pPr>
+            <w:r>
+              <w:rPr>
+                <w:rFonts w:eastAsia="Calibri" w:ascii="Calibri" w:hAnsi="Calibri"/>
+                <w:sz w:val="22"/>
+                <w:szCs w:val="22"/>
+              </w:rPr>
+              <w:t>Todos.</w:t>
+            </w:r>
+          </w:p>
+          <w:p>
+            <w:pPr>
+              <w:pStyle w:val="Normal"/>
+              <w:widowControl w:val="false"/>
+              <w:rPr>
+                <w:rFonts w:ascii="Calibri" w:hAnsi="Calibri" w:eastAsia="Calibri"/>
+                <w:sz w:val="22"/>
+                <w:szCs w:val="22"/>
+              </w:rPr>
+            </w:pPr>
+            <w:r>
+              <w:rPr>
+                <w:rFonts w:eastAsia="Calibri" w:ascii="Calibri" w:hAnsi="Calibri"/>
+                <w:sz w:val="22"/>
+                <w:szCs w:val="22"/>
+              </w:rPr>
+            </w:r>
+          </w:p>
+          <w:p>
+            <w:pPr>
+              <w:pStyle w:val="Normal"/>
+              <w:widowControl w:val="false"/>
+              <w:rPr>
+                <w:rFonts w:ascii="Calibri" w:hAnsi="Calibri" w:eastAsia="Calibri"/>
+                <w:sz w:val="22"/>
+                <w:szCs w:val="22"/>
+              </w:rPr>
+            </w:pPr>
+            <w:r>
+              <w:rPr>
+                <w:rFonts w:eastAsia="Calibri" w:ascii="Calibri" w:hAnsi="Calibri"/>
+                <w:sz w:val="22"/>
+                <w:szCs w:val="22"/>
+              </w:rPr>
+              <w:t>Precisa validar CRM e RQE? Não encontramos padrão para CRM</w:t>
+            </w:r>
+          </w:p>
+          <w:p>
+            <w:pPr>
+              <w:pStyle w:val="Normal"/>
+              <w:widowControl w:val="false"/>
+              <w:rPr>
+                <w:rFonts w:ascii="Calibri" w:hAnsi="Calibri" w:eastAsia="Calibri"/>
+                <w:sz w:val="22"/>
+                <w:szCs w:val="22"/>
+              </w:rPr>
+            </w:pPr>
+            <w:r>
+              <w:rPr>
+                <w:rFonts w:eastAsia="Calibri" w:ascii="Calibri" w:hAnsi="Calibri"/>
+                <w:sz w:val="22"/>
+                <w:szCs w:val="22"/>
+              </w:rPr>
+              <w:t>Não.</w:t>
+            </w:r>
+          </w:p>
+          <w:p>
+            <w:pPr>
+              <w:pStyle w:val="Normal"/>
+              <w:widowControl w:val="false"/>
+              <w:rPr>
+                <w:rFonts w:ascii="Calibri" w:hAnsi="Calibri" w:eastAsia="Calibri"/>
+                <w:sz w:val="22"/>
+                <w:szCs w:val="22"/>
+              </w:rPr>
+            </w:pPr>
+            <w:r>
+              <w:rPr>
+                <w:rFonts w:eastAsia="Calibri" w:ascii="Calibri" w:hAnsi="Calibri"/>
+                <w:sz w:val="22"/>
+                <w:szCs w:val="22"/>
+              </w:rPr>
+            </w:r>
+          </w:p>
+          <w:p>
+            <w:pPr>
+              <w:pStyle w:val="Normal"/>
+              <w:widowControl w:val="false"/>
+              <w:rPr>
+                <w:rFonts w:ascii="Calibri" w:hAnsi="Calibri" w:eastAsia="Calibri"/>
+                <w:sz w:val="22"/>
+                <w:szCs w:val="22"/>
+              </w:rPr>
+            </w:pPr>
+            <w:r>
+              <w:rPr>
+                <w:rFonts w:eastAsia="Calibri" w:ascii="Calibri" w:hAnsi="Calibri"/>
+                <w:sz w:val="22"/>
+                <w:szCs w:val="22"/>
+              </w:rPr>
+              <w:t>Região do cadastro é a UF da do CRM?</w:t>
+            </w:r>
+          </w:p>
+          <w:p>
+            <w:pPr>
+              <w:pStyle w:val="Normal"/>
+              <w:widowControl w:val="false"/>
+              <w:rPr>
+                <w:rFonts w:ascii="Calibri" w:hAnsi="Calibri" w:eastAsia="Calibri"/>
+                <w:sz w:val="22"/>
+                <w:szCs w:val="22"/>
+              </w:rPr>
+            </w:pPr>
+            <w:r>
+              <w:rPr>
+                <w:rFonts w:eastAsia="Calibri" w:ascii="Calibri" w:hAnsi="Calibri"/>
+                <w:sz w:val="22"/>
+                <w:szCs w:val="22"/>
+              </w:rPr>
+              <w:t>Sim.</w:t>
+            </w:r>
+          </w:p>
+          <w:p>
+            <w:pPr>
+              <w:pStyle w:val="Normal"/>
+              <w:widowControl w:val="false"/>
+              <w:rPr>
+                <w:rFonts w:ascii="Calibri" w:hAnsi="Calibri" w:eastAsia="Calibri"/>
+                <w:sz w:val="22"/>
+                <w:szCs w:val="22"/>
+              </w:rPr>
+            </w:pPr>
+            <w:r>
+              <w:rPr>
+                <w:rFonts w:eastAsia="Calibri" w:ascii="Calibri" w:hAnsi="Calibri"/>
+                <w:sz w:val="22"/>
+                <w:szCs w:val="22"/>
+              </w:rPr>
+            </w:r>
+          </w:p>
+          <w:p>
+            <w:pPr>
+              <w:pStyle w:val="Normal"/>
+              <w:widowControl w:val="false"/>
+              <w:rPr>
+                <w:rFonts w:ascii="Calibri" w:hAnsi="Calibri" w:eastAsia="Calibri"/>
+                <w:sz w:val="22"/>
+                <w:szCs w:val="22"/>
+              </w:rPr>
+            </w:pPr>
+            <w:r>
+              <w:rPr>
+                <w:rFonts w:eastAsia="Calibri" w:ascii="Calibri" w:hAnsi="Calibri"/>
+                <w:sz w:val="22"/>
+                <w:szCs w:val="22"/>
+              </w:rPr>
+              <w:t>Mostrar documentos para a hierarquia e botões de aprovação e reprovação? Porém, sem assinatura digital</w:t>
+            </w:r>
+          </w:p>
+          <w:p>
+            <w:pPr>
+              <w:pStyle w:val="Normal"/>
+              <w:widowControl w:val="false"/>
+              <w:rPr>
+                <w:rFonts w:ascii="Calibri" w:hAnsi="Calibri" w:eastAsia="Calibri"/>
+                <w:sz w:val="22"/>
+                <w:szCs w:val="22"/>
+              </w:rPr>
+            </w:pPr>
+            <w:r>
+              <w:rPr>
+                <w:rFonts w:eastAsia="Calibri" w:ascii="Calibri" w:hAnsi="Calibri"/>
+                <w:sz w:val="22"/>
+                <w:szCs w:val="22"/>
+              </w:rPr>
+              <w:t>Apenas de visualização para a hierarquia com botões de aprovação e reprovação.</w:t>
+            </w:r>
+          </w:p>
+          <w:p>
+            <w:pPr>
+              <w:pStyle w:val="Normal"/>
+              <w:widowControl w:val="false"/>
+              <w:rPr>
+                <w:rFonts w:ascii="Calibri" w:hAnsi="Calibri" w:eastAsia="Calibri"/>
+                <w:sz w:val="22"/>
+                <w:szCs w:val="22"/>
+              </w:rPr>
+            </w:pPr>
+            <w:r>
+              <w:rPr>
+                <w:rFonts w:eastAsia="Calibri" w:ascii="Calibri" w:hAnsi="Calibri"/>
+                <w:sz w:val="22"/>
+                <w:szCs w:val="22"/>
+              </w:rPr>
+            </w:r>
+          </w:p>
+          <w:p>
+            <w:pPr>
+              <w:pStyle w:val="Normal"/>
+              <w:widowControl w:val="false"/>
+              <w:rPr>
+                <w:rFonts w:ascii="Calibri" w:hAnsi="Calibri" w:eastAsia="Calibri"/>
+                <w:sz w:val="22"/>
+                <w:szCs w:val="22"/>
+              </w:rPr>
+            </w:pPr>
+            <w:r>
+              <w:rPr>
+                <w:rFonts w:eastAsia="Calibri" w:ascii="Calibri" w:hAnsi="Calibri"/>
+                <w:sz w:val="22"/>
+                <w:szCs w:val="22"/>
+              </w:rPr>
+            </w:r>
+          </w:p>
+          <w:p>
+            <w:pPr>
+              <w:pStyle w:val="Normal"/>
+              <w:widowControl w:val="false"/>
+              <w:rPr>
+                <w:rFonts w:ascii="Calibri" w:hAnsi="Calibri" w:eastAsia="Calibri"/>
+                <w:sz w:val="22"/>
+                <w:szCs w:val="22"/>
+              </w:rPr>
+            </w:pPr>
+            <w:r>
+              <w:rPr>
+                <w:rFonts w:eastAsia="Calibri" w:ascii="Calibri" w:hAnsi="Calibri"/>
+                <w:sz w:val="22"/>
+                <w:szCs w:val="22"/>
+              </w:rPr>
+            </w:r>
+          </w:p>
+          <w:p>
+            <w:pPr>
+              <w:pStyle w:val="Normal"/>
+              <w:widowControl w:val="false"/>
+              <w:rPr>
+                <w:rFonts w:ascii="Calibri" w:hAnsi="Calibri" w:eastAsia="Calibri"/>
+                <w:sz w:val="22"/>
+                <w:szCs w:val="22"/>
+              </w:rPr>
+            </w:pPr>
+            <w:r>
+              <w:rPr>
+                <w:rFonts w:eastAsia="Calibri" w:ascii="Calibri" w:hAnsi="Calibri"/>
+                <w:sz w:val="22"/>
+                <w:szCs w:val="22"/>
+              </w:rPr>
+              <w:t xml:space="preserve">Novo requisito funcional: Usuário administrador poderá editar </w:t>
+            </w:r>
+            <w:r>
+              <w:rPr>
+                <w:rFonts w:eastAsia="Calibri" w:cs="Times New Roman" w:ascii="Calibri" w:hAnsi="Calibri"/>
+                <w:color w:val="auto"/>
+                <w:kern w:val="0"/>
+                <w:sz w:val="22"/>
+                <w:szCs w:val="22"/>
+                <w:lang w:val="pt-BR" w:eastAsia="pt-BR" w:bidi="ar-SA"/>
+              </w:rPr>
+              <w:t>dados dos médicos.</w:t>
+            </w:r>
+          </w:p>
+          <w:p>
+            <w:pPr>
+              <w:pStyle w:val="Normal"/>
+              <w:widowControl w:val="false"/>
+              <w:rPr>
+                <w:rFonts w:ascii="Calibri" w:hAnsi="Calibri" w:eastAsia="Calibri"/>
+                <w:sz w:val="22"/>
+                <w:szCs w:val="22"/>
+              </w:rPr>
+            </w:pPr>
+            <w:r>
+              <w:rPr>
+                <w:rFonts w:eastAsia="Calibri" w:ascii="Calibri" w:hAnsi="Calibri"/>
+                <w:sz w:val="22"/>
+                <w:szCs w:val="22"/>
+              </w:rPr>
+            </w:r>
+          </w:p>
+          <w:p>
+            <w:pPr>
+              <w:pStyle w:val="Normal"/>
+              <w:widowControl w:val="false"/>
+              <w:rPr>
+                <w:rFonts w:ascii="Calibri" w:hAnsi="Calibri" w:eastAsia="Calibri"/>
+                <w:sz w:val="22"/>
+                <w:szCs w:val="22"/>
+              </w:rPr>
+            </w:pPr>
+            <w:r>
+              <w:rPr>
+                <w:rFonts w:eastAsia="Calibri" w:ascii="Calibri" w:hAnsi="Calibri"/>
+                <w:sz w:val="22"/>
+                <w:szCs w:val="22"/>
+              </w:rPr>
             </w:r>
           </w:p>
           <w:p>
@@ -2126,11 +2025,22 @@
             </w:pPr>
             <w:r>
               <w:rPr>
-                <w:rFonts w:eastAsia="Calibri" w:ascii="Calibri" w:hAnsi="Calibri"/>
-                <w:sz w:val="22"/>
-                <w:szCs w:val="22"/>
-              </w:rPr>
-              <w:t>11/09/2021</w:t>
+                <w:rFonts w:eastAsia="Calibri" w:cs="Times New Roman" w:ascii="Calibri" w:hAnsi="Calibri"/>
+                <w:color w:val="auto"/>
+                <w:kern w:val="0"/>
+                <w:sz w:val="22"/>
+                <w:szCs w:val="22"/>
+                <w:lang w:val="pt-BR" w:eastAsia="pt-BR" w:bidi="ar-SA"/>
+              </w:rPr>
+              <w:t>23</w:t>
+            </w:r>
+            <w:r>
+              <w:rPr>
+                <w:rFonts w:eastAsia="Calibri" w:ascii="Calibri" w:hAnsi="Calibri"/>
+                <w:sz w:val="22"/>
+                <w:szCs w:val="22"/>
+              </w:rPr>
+              <w:t>/09/2021</w:t>
             </w:r>
           </w:p>
         </w:tc>
@@ -2195,7 +2105,15 @@
                 <w:sz w:val="21"/>
                 <w:szCs w:val="22"/>
               </w:rPr>
-              <w:t>Atualizar diagrama de caso de uso</w:t>
+              <w:t>Atualiza</w:t>
+            </w:r>
+            <w:r>
+              <w:rPr>
+                <w:rFonts w:eastAsia="Calibri" w:ascii="Segoe UI;system-ui;Apple Color Emoji;Segoe UI Emoji;sans-serif" w:hAnsi="Segoe UI;system-ui;Apple Color Emoji;Segoe UI Emoji;sans-serif"/>
+                <w:sz w:val="21"/>
+                <w:szCs w:val="22"/>
+              </w:rPr>
+              <w:t>r diagrama de requisitos</w:t>
             </w:r>
           </w:p>
         </w:tc>
@@ -2226,7 +2144,15 @@
                 <w:sz w:val="22"/>
                 <w:szCs w:val="22"/>
               </w:rPr>
-              <w:t>08/09/2021</w:t>
+              <w:t>23</w:t>
+            </w:r>
+            <w:r>
+              <w:rPr>
+                <w:rFonts w:eastAsia="Calibri" w:ascii="Calibri" w:hAnsi="Calibri"/>
+                <w:sz w:val="22"/>
+                <w:szCs w:val="22"/>
+              </w:rPr>
+              <w:t>/09/2021</w:t>
             </w:r>
           </w:p>
         </w:tc>
@@ -2257,204 +2183,6 @@
                 <w:szCs w:val="22"/>
               </w:rPr>
               <w:t>Lucas Ângelo e Guilherme Gabriel.</w:t>
-            </w:r>
-          </w:p>
-        </w:tc>
-      </w:tr>
-      <w:tr>
-        <w:trPr/>
-        <w:tc>
-          <w:tcPr>
-            <w:tcW w:w="4269" w:type="dxa"/>
-            <w:gridSpan w:val="2"/>
-            <w:tcBorders>
-              <w:left w:val="single" w:sz="4" w:space="0" w:color="000000"/>
-              <w:bottom w:val="single" w:sz="4" w:space="0" w:color="000000"/>
-              <w:right w:val="single" w:sz="4" w:space="0" w:color="000000"/>
-            </w:tcBorders>
-            <w:shd w:color="auto" w:fill="auto" w:val="clear"/>
-          </w:tcPr>
-          <w:p>
-            <w:pPr>
-              <w:pStyle w:val="Normal"/>
-              <w:widowControl w:val="false"/>
-              <w:rPr>
-                <w:rFonts w:ascii="Calibri" w:hAnsi="Calibri" w:eastAsia="Calibri"/>
-                <w:sz w:val="22"/>
-                <w:szCs w:val="22"/>
-              </w:rPr>
-            </w:pPr>
-            <w:r>
-              <w:rPr>
-                <w:rFonts w:eastAsia="Calibri" w:ascii="Segoe UI;system-ui;Apple Color Emoji;Segoe UI Emoji;sans-serif" w:hAnsi="Segoe UI;system-ui;Apple Color Emoji;Segoe UI Emoji;sans-serif"/>
-                <w:sz w:val="21"/>
-                <w:szCs w:val="22"/>
-              </w:rPr>
-              <w:t>Atualizar DER</w:t>
-            </w:r>
-          </w:p>
-        </w:tc>
-        <w:tc>
-          <w:tcPr>
-            <w:tcW w:w="1952" w:type="dxa"/>
-            <w:gridSpan w:val="2"/>
-            <w:tcBorders>
-              <w:left w:val="single" w:sz="4" w:space="0" w:color="000000"/>
-              <w:bottom w:val="single" w:sz="4" w:space="0" w:color="000000"/>
-              <w:right w:val="single" w:sz="4" w:space="0" w:color="000000"/>
-            </w:tcBorders>
-            <w:shd w:color="auto" w:fill="auto" w:val="clear"/>
-          </w:tcPr>
-          <w:p>
-            <w:pPr>
-              <w:pStyle w:val="Normal"/>
-              <w:widowControl w:val="false"/>
-              <w:rPr>
-                <w:rFonts w:ascii="Calibri" w:hAnsi="Calibri" w:eastAsia="Calibri"/>
-                <w:sz w:val="22"/>
-                <w:szCs w:val="22"/>
-              </w:rPr>
-            </w:pPr>
-            <w:r>
-              <w:rPr>
-                <w:rFonts w:eastAsia="Calibri" w:ascii="Calibri" w:hAnsi="Calibri"/>
-                <w:sz w:val="22"/>
-                <w:szCs w:val="22"/>
-              </w:rPr>
-              <w:t>12/09/2021</w:t>
-            </w:r>
-          </w:p>
-        </w:tc>
-        <w:tc>
-          <w:tcPr>
-            <w:tcW w:w="2273" w:type="dxa"/>
-            <w:tcBorders>
-              <w:left w:val="single" w:sz="4" w:space="0" w:color="000000"/>
-              <w:bottom w:val="single" w:sz="4" w:space="0" w:color="000000"/>
-              <w:right w:val="single" w:sz="4" w:space="0" w:color="000000"/>
-            </w:tcBorders>
-            <w:shd w:color="auto" w:fill="auto" w:val="clear"/>
-          </w:tcPr>
-          <w:p>
-            <w:pPr>
-              <w:pStyle w:val="Normal"/>
-              <w:widowControl w:val="false"/>
-              <w:rPr>
-                <w:rFonts w:ascii="Calibri" w:hAnsi="Calibri" w:eastAsia="Calibri"/>
-                <w:sz w:val="22"/>
-                <w:szCs w:val="22"/>
-              </w:rPr>
-            </w:pPr>
-            <w:r>
-              <w:rPr>
-                <w:rFonts w:eastAsia="Calibri" w:ascii="Calibri" w:hAnsi="Calibri"/>
-                <w:sz w:val="22"/>
-                <w:szCs w:val="22"/>
-              </w:rPr>
-              <w:t>Lucas Ângelo e Henrique Penna.</w:t>
-            </w:r>
-          </w:p>
-        </w:tc>
-      </w:tr>
-      <w:tr>
-        <w:trPr/>
-        <w:tc>
-          <w:tcPr>
-            <w:tcW w:w="4269" w:type="dxa"/>
-            <w:gridSpan w:val="2"/>
-            <w:tcBorders>
-              <w:left w:val="single" w:sz="4" w:space="0" w:color="000000"/>
-              <w:bottom w:val="single" w:sz="4" w:space="0" w:color="000000"/>
-              <w:right w:val="single" w:sz="4" w:space="0" w:color="000000"/>
-            </w:tcBorders>
-            <w:shd w:color="auto" w:fill="auto" w:val="clear"/>
-          </w:tcPr>
-          <w:p>
-            <w:pPr>
-              <w:pStyle w:val="Normal"/>
-              <w:widowControl w:val="false"/>
-              <w:rPr>
-                <w:rFonts w:ascii="Calibri" w:hAnsi="Calibri" w:eastAsia="Calibri"/>
-                <w:sz w:val="22"/>
-                <w:szCs w:val="22"/>
-              </w:rPr>
-            </w:pPr>
-            <w:r>
-              <w:rPr>
-                <w:rFonts w:eastAsia="Calibri" w:ascii="Segoe UI;system-ui;Apple Color Emoji;Segoe UI Emoji;sans-serif" w:hAnsi="Segoe UI;system-ui;Apple Color Emoji;Segoe UI Emoji;sans-serif"/>
-                <w:sz w:val="21"/>
-                <w:szCs w:val="22"/>
-              </w:rPr>
-              <w:t xml:space="preserve">Enviar documento de requisitos atualizado para </w:t>
-            </w:r>
-            <w:r>
-              <w:rPr>
-                <w:rFonts w:eastAsia="Calibri" w:ascii="Calibri" w:hAnsi="Calibri"/>
-                <w:sz w:val="22"/>
-                <w:szCs w:val="22"/>
-              </w:rPr>
-              <w:t>Flaviany</w:t>
-            </w:r>
-          </w:p>
-        </w:tc>
-        <w:tc>
-          <w:tcPr>
-            <w:tcW w:w="1952" w:type="dxa"/>
-            <w:gridSpan w:val="2"/>
-            <w:tcBorders>
-              <w:left w:val="single" w:sz="4" w:space="0" w:color="000000"/>
-              <w:bottom w:val="single" w:sz="4" w:space="0" w:color="000000"/>
-              <w:right w:val="single" w:sz="4" w:space="0" w:color="000000"/>
-            </w:tcBorders>
-            <w:shd w:color="auto" w:fill="auto" w:val="clear"/>
-          </w:tcPr>
-          <w:p>
-            <w:pPr>
-              <w:pStyle w:val="Normal"/>
-              <w:widowControl w:val="false"/>
-              <w:rPr>
-                <w:rFonts w:ascii="Calibri" w:hAnsi="Calibri" w:eastAsia="Calibri"/>
-                <w:sz w:val="22"/>
-                <w:szCs w:val="22"/>
-              </w:rPr>
-            </w:pPr>
-            <w:r>
-              <w:rPr>
-                <w:rFonts w:eastAsia="Calibri" w:ascii="Calibri" w:hAnsi="Calibri"/>
-                <w:sz w:val="22"/>
-                <w:szCs w:val="22"/>
-              </w:rPr>
-              <w:t>12/09/2021</w:t>
-            </w:r>
-          </w:p>
-        </w:tc>
-        <w:tc>
-          <w:tcPr>
-            <w:tcW w:w="2273" w:type="dxa"/>
-            <w:tcBorders>
-              <w:left w:val="single" w:sz="4" w:space="0" w:color="000000"/>
-              <w:bottom w:val="single" w:sz="4" w:space="0" w:color="000000"/>
-              <w:right w:val="single" w:sz="4" w:space="0" w:color="000000"/>
-            </w:tcBorders>
-            <w:shd w:color="auto" w:fill="auto" w:val="clear"/>
-          </w:tcPr>
-          <w:p>
-            <w:pPr>
-              <w:pStyle w:val="Normal"/>
-              <w:widowControl w:val="false"/>
-              <w:rPr>
-                <w:rFonts w:ascii="Calibri" w:hAnsi="Calibri" w:eastAsia="Calibri"/>
-                <w:sz w:val="22"/>
-                <w:szCs w:val="22"/>
-              </w:rPr>
-            </w:pPr>
-            <w:r>
-              <w:rPr>
-                <w:rFonts w:eastAsia="Calibri" w:ascii="Calibri" w:hAnsi="Calibri"/>
-                <w:sz w:val="22"/>
-                <w:szCs w:val="22"/>
-              </w:rPr>
-              <w:t>Lucas Ângelo.</w:t>
             </w:r>
           </w:p>
         </w:tc>

</xml_diff>